<commit_message>
New papers on adoption of US, writing, etc
</commit_message>
<xml_diff>
--- a/GenericStart.docx
+++ b/GenericStart.docx
@@ -32,7 +32,13 @@
         <w:jc w:val="both"/>
       </w:pPr>
       <w:r>
-        <w:t xml:space="preserve">Ultrasound-based navigation for spinal interventions has received attention in research as such a radiation-free </w:t>
+        <w:t xml:space="preserve">Ultrasound-based navigation for spinal interventions </w:t>
+      </w:r>
+      <w:r>
+        <w:t>receives much</w:t>
+      </w:r>
+      <w:r>
+        <w:t xml:space="preserve"> attention in research as such a radiation-free </w:t>
       </w:r>
       <w:r>
         <w:t xml:space="preserve">imaging </w:t>
@@ -41,7 +47,27 @@
         <w:t>modality.</w:t>
       </w:r>
       <w:r>
-        <w:t xml:space="preserve"> The simplest method for ultrasound guidance involves holding the probe so that the </w:t>
+        <w:t xml:space="preserve"> Furthermore, it is gaining clinical acceptance. For example, committees commissioned by the American Society of Regional Anesthesia and Pain Medicine (ASRA) and jointly by the ASRA and the European Society of Regional Anesthesia and Pain Therapy both report positive recommendations for training and practice with ultrasound guided regional anesthesia (UGRA)</w:t>
+      </w:r>
+      <w:r>
+        <w:t xml:space="preserve"> [Sites2009, Neal2016]</w:t>
+      </w:r>
+      <w:r>
+        <w:t>.</w:t>
+      </w:r>
+    </w:p>
+    <w:p>
+      <w:pPr>
+        <w:jc w:val="both"/>
+      </w:pPr>
+      <w:r>
+        <w:t xml:space="preserve">The simplest method for ultrasound </w:t>
+      </w:r>
+      <w:r>
+        <w:t xml:space="preserve">injection </w:t>
+      </w:r>
+      <w:r>
+        <w:t xml:space="preserve">guidance involves holding the probe so that the </w:t>
       </w:r>
       <w:r>
         <w:t>i</w:t>
@@ -59,7 +85,7 @@
         <w:t xml:space="preserve"> [Hurdle2016]</w:t>
       </w:r>
       <w:r>
-        <w:t>. This method has not gained widespread use due to the difficulty of interpreting ultrasound images and manipulating the probe and need simultaneously.</w:t>
+        <w:t>.</w:t>
       </w:r>
       <w:r>
         <w:t xml:space="preserve"> More sophisticated methods involve the registration of prior CT or MRI scans to intraoperative, spatially tracked ultrasound.</w:t>
@@ -84,8 +110,59 @@
       <w:r>
         <w:t>injection guidance, however many patients will not have had prior CTs and performing CTs for this purpose reintroduces the problem of harmful radiation. MRI is not an ideal solution either due to its limited availability and high cost.</w:t>
       </w:r>
-      <w:bookmarkStart w:id="1" w:name="_GoBack"/>
-      <w:bookmarkEnd w:id="1"/>
+      <w:r>
+        <w:t xml:space="preserve"> Methods have also been proposed which require only ultrasound as an imaging modality, wherein a statistical atlas models of vertebrae are registered to patient ultrasound.</w:t>
+      </w:r>
+      <w:r>
+        <w:t xml:space="preserve"> Atlas registration methods have shown some promise both </w:t>
+      </w:r>
+      <w:r>
+        <w:rPr>
+          <w:i/>
+        </w:rPr>
+        <w:t>in vitro</w:t>
+      </w:r>
+      <w:r>
+        <w:t xml:space="preserve"> and </w:t>
+      </w:r>
+      <w:r>
+        <w:rPr>
+          <w:i/>
+        </w:rPr>
+        <w:t>in vivo</w:t>
+      </w:r>
+      <w:r>
+        <w:t xml:space="preserve">, but to our knowledge, </w:t>
+      </w:r>
+      <w:commentRangeStart w:id="1"/>
+      <w:r>
+        <w:rPr>
+          <w:strike/>
+        </w:rPr>
+        <w:t xml:space="preserve">have not been validated </w:t>
+      </w:r>
+      <w:r>
+        <w:rPr>
+          <w:strike/>
+        </w:rPr>
+        <w:t>for</w:t>
+      </w:r>
+      <w:r>
+        <w:rPr>
+          <w:strike/>
+        </w:rPr>
+        <w:t xml:space="preserve"> abnormal anatomy</w:t>
+      </w:r>
+      <w:commentRangeEnd w:id="1"/>
+      <w:r>
+        <w:rPr>
+          <w:rStyle w:val="CommentReference"/>
+        </w:rPr>
+        <w:commentReference w:id="1"/>
+      </w:r>
+      <w:r>
+        <w:t xml:space="preserve">. Abnormal spinal anatomy, such as scoliosis, may prove challenging </w:t>
+      </w:r>
     </w:p>
     <w:sectPr>
       <w:pgSz w:w="12240" w:h="15840"/>
@@ -115,12 +192,31 @@
       </w:r>
     </w:p>
   </w:comment>
+  <w:comment w:id="1" w:author="Ben Church" w:date="2017-11-29T15:23:00Z" w:initials="BC">
+    <w:p>
+      <w:pPr>
+        <w:pStyle w:val="CommentText"/>
+      </w:pPr>
+      <w:r>
+        <w:rPr>
+          <w:rStyle w:val="CommentReference"/>
+        </w:rPr>
+        <w:annotationRef/>
+      </w:r>
+      <w:r>
+        <w:t>See Rasoulian2013</w:t>
+      </w:r>
+      <w:bookmarkStart w:id="2" w:name="_GoBack"/>
+      <w:bookmarkEnd w:id="2"/>
+    </w:p>
+  </w:comment>
 </w:comments>
 </file>
 
 <file path=word/commentsExtended.xml><?xml version="1.0" encoding="utf-8"?>
 <w15:commentsEx xmlns:wpc="http://schemas.microsoft.com/office/word/2010/wordprocessingCanvas" xmlns:cx="http://schemas.microsoft.com/office/drawing/2014/chartex" xmlns:mc="http://schemas.openxmlformats.org/markup-compatibility/2006" xmlns:o="urn:schemas-microsoft-com:office:office" xmlns:r="http://schemas.openxmlformats.org/officeDocument/2006/relationships" xmlns:m="http://schemas.openxmlformats.org/officeDocument/2006/math" xmlns:v="urn:schemas-microsoft-com:vml" xmlns:wp14="http://schemas.microsoft.com/office/word/2010/wordprocessingDrawing" xmlns:wp="http://schemas.openxmlformats.org/drawingml/2006/wordprocessingDrawing" xmlns:w10="urn:schemas-microsoft-com:office:word" xmlns:w="http://schemas.openxmlformats.org/wordprocessingml/2006/main" xmlns:w14="http://schemas.microsoft.com/office/word/2010/wordml" xmlns:w15="http://schemas.microsoft.com/office/word/2012/wordml" xmlns:w16se="http://schemas.microsoft.com/office/word/2015/wordml/symex" xmlns:wpg="http://schemas.microsoft.com/office/word/2010/wordprocessingGroup" xmlns:wpi="http://schemas.microsoft.com/office/word/2010/wordprocessingInk" xmlns:wne="http://schemas.microsoft.com/office/word/2006/wordml" xmlns:wps="http://schemas.microsoft.com/office/word/2010/wordprocessingShape" mc:Ignorable="w14 w15 w16se wp14">
   <w15:commentEx w15:paraId="47A48A82" w15:done="0"/>
+  <w15:commentEx w15:paraId="51A93EF2" w15:done="0"/>
 </w15:commentsEx>
 </file>
 
@@ -982,4 +1078,16 @@
     </a:ext>
   </a:extLst>
 </a:theme>
+</file>
+
+<file path=customXml/item1.xml><?xml version="1.0" encoding="utf-8"?>
+<b:Sources xmlns:b="http://schemas.openxmlformats.org/officeDocument/2006/bibliography" xmlns="http://schemas.openxmlformats.org/officeDocument/2006/bibliography" SelectedStyle="\APASixthEditionOfficeOnline.xsl" StyleName="APA" Version="6"/>
+</file>
+
+<file path=customXml/itemProps1.xml><?xml version="1.0" encoding="utf-8"?>
+<ds:datastoreItem xmlns:ds="http://schemas.openxmlformats.org/officeDocument/2006/customXml" ds:itemID="{97564B7B-35A7-436D-BD57-EAA8EBF744E6}">
+  <ds:schemaRefs>
+    <ds:schemaRef ds:uri="http://schemas.openxmlformats.org/officeDocument/2006/bibliography"/>
+  </ds:schemaRefs>
+</ds:datastoreItem>
 </file>
</xml_diff>

<commit_message>
Added vertebral deformation papers, imposed structure on GenericStart
</commit_message>
<xml_diff>
--- a/GenericStart.docx
+++ b/GenericStart.docx
@@ -4,18 +4,171 @@
   <w:body>
     <w:p>
       <w:pPr>
+        <w:pStyle w:val="Heading2"/>
+      </w:pPr>
+      <w:r>
+        <w:t>Anatomy and pathology</w:t>
+      </w:r>
+    </w:p>
+    <w:p>
+      <w:pPr>
         <w:jc w:val="both"/>
       </w:pPr>
       <w:r>
+        <w:t xml:space="preserve">The spine is a large anatomic structure crucially important for bodily structure. </w:t>
+      </w:r>
+      <w:r>
+        <w:t>Figure 1 illustrates the anatomy of two adjacent vertebrae, the bones which make up the spine.</w:t>
+      </w:r>
+      <w:r>
+        <w:t xml:space="preserve"> </w:t>
+      </w:r>
+      <w:r>
+        <w:t>Vertebrae have</w:t>
+      </w:r>
+      <w:r>
+        <w:t xml:space="preserve"> a relatively complex shape which presents both challenges and opportunities in medical interventions.</w:t>
+      </w:r>
+      <w:r>
+        <w:t xml:space="preserve"> Figure 1 provides an unrealistically clear depiction of vertebrae; vertebrae </w:t>
+      </w:r>
+      <w:r>
+        <w:rPr>
+          <w:i/>
+        </w:rPr>
+        <w:t xml:space="preserve">in vivo </w:t>
+      </w:r>
+      <w:r>
+        <w:t xml:space="preserve">are covered with sinew and many procedures are performed percutaneously, </w:t>
+      </w:r>
+      <w:r>
+        <w:t>respec</w:t>
+      </w:r>
+      <w:bookmarkStart w:id="0" w:name="_GoBack"/>
+      <w:bookmarkEnd w:id="0"/>
+      <w:r>
+        <w:t xml:space="preserve">tively impeding and </w:t>
+      </w:r>
+      <w:r>
+        <w:t>precluding the possibility of direct visualization of the anatomy by the operator.</w:t>
+      </w:r>
+    </w:p>
+    <w:p>
+      <w:pPr>
+        <w:keepNext/>
+        <w:jc w:val="both"/>
+      </w:pPr>
+      <w:r>
+        <w:rPr>
+          <w:noProof/>
+        </w:rPr>
+        <w:drawing>
+          <wp:inline distT="0" distB="0" distL="0" distR="0" wp14:anchorId="607ABF9B" wp14:editId="290F6FD0">
+            <wp:extent cx="5943600" cy="2559050"/>
+            <wp:effectExtent l="0" t="0" r="0" b="0"/>
+            <wp:docPr id="1" name="Picture 1"/>
+            <wp:cNvGraphicFramePr>
+              <a:graphicFrameLocks xmlns:a="http://schemas.openxmlformats.org/drawingml/2006/main" noChangeAspect="1"/>
+            </wp:cNvGraphicFramePr>
+            <a:graphic xmlns:a="http://schemas.openxmlformats.org/drawingml/2006/main">
+              <a:graphicData uri="http://schemas.openxmlformats.org/drawingml/2006/picture">
+                <pic:pic xmlns:pic="http://schemas.openxmlformats.org/drawingml/2006/picture">
+                  <pic:nvPicPr>
+                    <pic:cNvPr id="1" name="VertebralAnatomy.png"/>
+                    <pic:cNvPicPr/>
+                  </pic:nvPicPr>
+                  <pic:blipFill>
+                    <a:blip r:embed="rId5">
+                      <a:extLst>
+                        <a:ext uri="{28A0092B-C50C-407E-A947-70E740481C1C}">
+                          <a14:useLocalDpi xmlns:a14="http://schemas.microsoft.com/office/drawing/2010/main" val="0"/>
+                        </a:ext>
+                      </a:extLst>
+                    </a:blip>
+                    <a:stretch>
+                      <a:fillRect/>
+                    </a:stretch>
+                  </pic:blipFill>
+                  <pic:spPr>
+                    <a:xfrm>
+                      <a:off x="0" y="0"/>
+                      <a:ext cx="5943600" cy="2559050"/>
+                    </a:xfrm>
+                    <a:prstGeom prst="rect">
+                      <a:avLst/>
+                    </a:prstGeom>
+                  </pic:spPr>
+                </pic:pic>
+              </a:graphicData>
+            </a:graphic>
+          </wp:inline>
+        </w:drawing>
+      </w:r>
+    </w:p>
+    <w:p>
+      <w:pPr>
+        <w:pStyle w:val="Caption"/>
+        <w:jc w:val="both"/>
+      </w:pPr>
+      <w:r>
+        <w:t xml:space="preserve">Figure </w:t>
+      </w:r>
+      <w:fldSimple w:instr=" SEQ Figure \* ARABIC ">
+        <w:r>
+          <w:rPr>
+            <w:noProof/>
+          </w:rPr>
+          <w:t>1</w:t>
+        </w:r>
+      </w:fldSimple>
+      <w:r>
+        <w:t>: Posterior and right side views of a second and third lumbar vertebrae</w:t>
+      </w:r>
+    </w:p>
+    <w:p>
+      <w:pPr>
+        <w:jc w:val="both"/>
+      </w:pPr>
+      <w:r>
+        <w:t xml:space="preserve">The spine is susceptible to a number of diseases which can impair greater functionality through the importance of the spine. </w:t>
+      </w:r>
+    </w:p>
+    <w:p>
+      <w:pPr>
+        <w:jc w:val="both"/>
+      </w:pPr>
+      <w:r>
         <w:t xml:space="preserve">Back pain is a prevalent health issue in the developed world, with up to 80% of adults experiencing it {sometime} [Rubin2007]. It is a leading cause for missed work and doctor visits. </w:t>
       </w:r>
     </w:p>
     <w:p>
       <w:pPr>
+        <w:pStyle w:val="Heading2"/>
+      </w:pPr>
+      <w:r>
+        <w:t>Relevant procedures</w:t>
+      </w:r>
+    </w:p>
+    <w:p>
+      <w:pPr>
+        <w:pStyle w:val="Heading3"/>
+      </w:pPr>
+      <w:r>
+        <w:t>Spinal injection</w:t>
+      </w:r>
+    </w:p>
+    <w:p>
+      <w:pPr>
         <w:jc w:val="both"/>
       </w:pPr>
       <w:r>
-        <w:t xml:space="preserve">When conventional oral medication proves ineffective, the next step is often a diagnostic injection of anesthetic into the facet joint of the painful area. The small diameter of the </w:t>
+        <w:t xml:space="preserve">When </w:t>
+      </w:r>
+      <w:r>
+        <w:t>back pain is not resolved with oral medication</w:t>
+      </w:r>
+      <w:r>
+        <w:t xml:space="preserve">, the next step is often a diagnostic injection of anesthetic into the facet joint of the painful area. The small diameter of the </w:t>
       </w:r>
       <w:r>
         <w:t>facet joint as a target for injection, coupled with its proximity to sensitive nerves of the spine, necessitate the use of visualization of interventional navigation. Fluoroscopy or CT are currently the standards of care for facet joint injection because they provide detailed visualizations of the patient’s anatomy and needle placement.</w:t>
@@ -32,6 +185,7 @@
         <w:jc w:val="both"/>
       </w:pPr>
       <w:r>
+        <w:lastRenderedPageBreak/>
         <w:t xml:space="preserve">Ultrasound-based navigation for spinal interventions </w:t>
       </w:r>
       <w:r>
@@ -93,16 +247,16 @@
       <w:r>
         <w:t xml:space="preserve"> Inter-modality image registration-based visualization produces models suitable for </w:t>
       </w:r>
-      <w:commentRangeStart w:id="0"/>
+      <w:commentRangeStart w:id="1"/>
       <w:r>
         <w:t xml:space="preserve">assessment </w:t>
       </w:r>
-      <w:commentRangeEnd w:id="0"/>
+      <w:commentRangeEnd w:id="1"/>
       <w:r>
         <w:rPr>
           <w:rStyle w:val="CommentReference"/>
         </w:rPr>
-        <w:commentReference w:id="0"/>
+        <w:commentReference w:id="1"/>
       </w:r>
       <w:r>
         <w:t xml:space="preserve">and </w:t>
@@ -132,36 +286,67 @@
         <w:t>in vivo</w:t>
       </w:r>
       <w:r>
-        <w:t xml:space="preserve">, but to our knowledge, </w:t>
-      </w:r>
-      <w:commentRangeStart w:id="1"/>
-      <w:r>
-        <w:rPr>
-          <w:strike/>
-        </w:rPr>
-        <w:t xml:space="preserve">have not been validated </w:t>
-      </w:r>
-      <w:r>
-        <w:rPr>
-          <w:strike/>
-        </w:rPr>
-        <w:t>for</w:t>
-      </w:r>
-      <w:r>
-        <w:rPr>
-          <w:strike/>
-        </w:rPr>
-        <w:t xml:space="preserve"> abnormal anatomy</w:t>
-      </w:r>
-      <w:commentRangeEnd w:id="1"/>
+        <w:t>, but to our knowledge,</w:t>
+      </w:r>
+      <w:r>
+        <w:t xml:space="preserve"> </w:t>
+      </w:r>
+      <w:commentRangeStart w:id="2"/>
+      <w:r>
+        <w:t>have not been validated against abnormal anatomy.</w:t>
+      </w:r>
+      <w:r>
+        <w:t xml:space="preserve"> </w:t>
+      </w:r>
+      <w:commentRangeEnd w:id="2"/>
       <w:r>
         <w:rPr>
           <w:rStyle w:val="CommentReference"/>
         </w:rPr>
-        <w:commentReference w:id="1"/>
-      </w:r>
-      <w:r>
-        <w:t xml:space="preserve">. Abnormal spinal anatomy, such as scoliosis, may prove challenging </w:t>
+        <w:commentReference w:id="2"/>
+      </w:r>
+      <w:r>
+        <w:t>Abnormal spinal anatomy, such as s</w:t>
+      </w:r>
+      <w:r>
+        <w:t>coliosis, may prove challenging</w:t>
+      </w:r>
+      <w:r>
+        <w:t xml:space="preserve"> for statistical atlas generation. [Shape + pose both affected]</w:t>
+      </w:r>
+    </w:p>
+    <w:p>
+      <w:pPr>
+        <w:pStyle w:val="Heading2"/>
+      </w:pPr>
+      <w:r>
+        <w:t>Ongoing US research</w:t>
+      </w:r>
+    </w:p>
+    <w:p>
+      <w:pPr>
+        <w:pStyle w:val="Heading3"/>
+      </w:pPr>
+      <w:r>
+        <w:t>Inter-modality registration</w:t>
+      </w:r>
+    </w:p>
+    <w:p/>
+    <w:p>
+      <w:pPr>
+        <w:pStyle w:val="Heading3"/>
+      </w:pPr>
+      <w:r>
+        <w:t>Atlas registration</w:t>
+      </w:r>
+    </w:p>
+    <w:p/>
+    <w:p>
+      <w:pPr>
+        <w:pStyle w:val="Heading2"/>
+      </w:pPr>
+      <w:r>
+        <w:t>Proposed contribution</w:t>
       </w:r>
     </w:p>
     <w:sectPr>
@@ -176,7 +361,7 @@
 
 <file path=word/comments.xml><?xml version="1.0" encoding="utf-8"?>
 <w:comments xmlns:wpc="http://schemas.microsoft.com/office/word/2010/wordprocessingCanvas" xmlns:cx="http://schemas.microsoft.com/office/drawing/2014/chartex" xmlns:mc="http://schemas.openxmlformats.org/markup-compatibility/2006" xmlns:o="urn:schemas-microsoft-com:office:office" xmlns:r="http://schemas.openxmlformats.org/officeDocument/2006/relationships" xmlns:m="http://schemas.openxmlformats.org/officeDocument/2006/math" xmlns:v="urn:schemas-microsoft-com:vml" xmlns:wp14="http://schemas.microsoft.com/office/word/2010/wordprocessingDrawing" xmlns:wp="http://schemas.openxmlformats.org/drawingml/2006/wordprocessingDrawing" xmlns:w10="urn:schemas-microsoft-com:office:word" xmlns:w="http://schemas.openxmlformats.org/wordprocessingml/2006/main" xmlns:w14="http://schemas.microsoft.com/office/word/2010/wordml" xmlns:w15="http://schemas.microsoft.com/office/word/2012/wordml" xmlns:w16se="http://schemas.microsoft.com/office/word/2015/wordml/symex" xmlns:wpg="http://schemas.microsoft.com/office/word/2010/wordprocessingGroup" xmlns:wpi="http://schemas.microsoft.com/office/word/2010/wordprocessingInk" xmlns:wne="http://schemas.microsoft.com/office/word/2006/wordml" xmlns:wps="http://schemas.microsoft.com/office/word/2010/wordprocessingShape" mc:Ignorable="w14 w15 w16se wp14">
-  <w:comment w:id="0" w:author="Ben Church" w:date="2017-11-27T12:41:00Z" w:initials="BC">
+  <w:comment w:id="1" w:author="Ben Church" w:date="2017-11-27T12:41:00Z" w:initials="BC">
     <w:p>
       <w:pPr>
         <w:pStyle w:val="CommentText"/>
@@ -192,7 +377,7 @@
       </w:r>
     </w:p>
   </w:comment>
-  <w:comment w:id="1" w:author="Ben Church" w:date="2017-11-29T15:23:00Z" w:initials="BC">
+  <w:comment w:id="2" w:author="Ben Church" w:date="2017-11-30T09:46:00Z" w:initials="BC">
     <w:p>
       <w:pPr>
         <w:pStyle w:val="CommentText"/>
@@ -204,10 +389,26 @@
         <w:annotationRef/>
       </w:r>
       <w:r>
-        <w:t>See Rasoulian2013</w:t>
-      </w:r>
-      <w:bookmarkStart w:id="2" w:name="_GoBack"/>
-      <w:bookmarkEnd w:id="2"/>
+        <w:t xml:space="preserve">Rasoulian2013 mentions </w:t>
+      </w:r>
+      <w:r>
+        <w:rPr>
+          <w:i/>
+        </w:rPr>
+        <w:t>some</w:t>
+      </w:r>
+      <w:r>
+        <w:t xml:space="preserve"> of 32 patients having </w:t>
+      </w:r>
+      <w:r>
+        <w:rPr>
+          <w:i/>
+        </w:rPr>
+        <w:t>mild</w:t>
+      </w:r>
+      <w:r>
+        <w:t xml:space="preserve"> scoliosis</w:t>
+      </w:r>
     </w:p>
   </w:comment>
 </w:comments>
@@ -216,7 +417,7 @@
 <file path=word/commentsExtended.xml><?xml version="1.0" encoding="utf-8"?>
 <w15:commentsEx xmlns:wpc="http://schemas.microsoft.com/office/word/2010/wordprocessingCanvas" xmlns:cx="http://schemas.microsoft.com/office/drawing/2014/chartex" xmlns:mc="http://schemas.openxmlformats.org/markup-compatibility/2006" xmlns:o="urn:schemas-microsoft-com:office:office" xmlns:r="http://schemas.openxmlformats.org/officeDocument/2006/relationships" xmlns:m="http://schemas.openxmlformats.org/officeDocument/2006/math" xmlns:v="urn:schemas-microsoft-com:vml" xmlns:wp14="http://schemas.microsoft.com/office/word/2010/wordprocessingDrawing" xmlns:wp="http://schemas.openxmlformats.org/drawingml/2006/wordprocessingDrawing" xmlns:w10="urn:schemas-microsoft-com:office:word" xmlns:w="http://schemas.openxmlformats.org/wordprocessingml/2006/main" xmlns:w14="http://schemas.microsoft.com/office/word/2010/wordml" xmlns:w15="http://schemas.microsoft.com/office/word/2012/wordml" xmlns:w16se="http://schemas.microsoft.com/office/word/2015/wordml/symex" xmlns:wpg="http://schemas.microsoft.com/office/word/2010/wordprocessingGroup" xmlns:wpi="http://schemas.microsoft.com/office/word/2010/wordprocessingInk" xmlns:wne="http://schemas.microsoft.com/office/word/2006/wordml" xmlns:wps="http://schemas.microsoft.com/office/word/2010/wordprocessingShape" mc:Ignorable="w14 w15 w16se wp14">
   <w15:commentEx w15:paraId="47A48A82" w15:done="0"/>
-  <w15:commentEx w15:paraId="51A93EF2" w15:done="0"/>
+  <w15:commentEx w15:paraId="64E017D7" w15:done="0"/>
 </w15:commentsEx>
 </file>
 
@@ -665,6 +866,28 @@
       <w:szCs w:val="26"/>
     </w:rPr>
   </w:style>
+  <w:style w:type="paragraph" w:styleId="Heading3">
+    <w:name w:val="heading 3"/>
+    <w:basedOn w:val="Normal"/>
+    <w:next w:val="Normal"/>
+    <w:link w:val="Heading3Char"/>
+    <w:uiPriority w:val="9"/>
+    <w:unhideWhenUsed/>
+    <w:qFormat/>
+    <w:rsid w:val="00AD5DAF"/>
+    <w:pPr>
+      <w:keepNext/>
+      <w:keepLines/>
+      <w:spacing w:before="40" w:after="0"/>
+      <w:outlineLvl w:val="2"/>
+    </w:pPr>
+    <w:rPr>
+      <w:rFonts w:asciiTheme="majorHAnsi" w:eastAsiaTheme="majorEastAsia" w:hAnsiTheme="majorHAnsi" w:cstheme="majorBidi"/>
+      <w:color w:val="1F4D78" w:themeColor="accent1" w:themeShade="7F"/>
+      <w:sz w:val="24"/>
+      <w:szCs w:val="24"/>
+    </w:rPr>
+  </w:style>
   <w:style w:type="character" w:default="1" w:styleId="DefaultParagraphFont">
     <w:name w:val="Default Paragraph Font"/>
     <w:uiPriority w:val="1"/>
@@ -812,6 +1035,38 @@
     <w:rsid w:val="000F474F"/>
     <w:rPr>
       <w:rFonts w:ascii="Segoe UI" w:hAnsi="Segoe UI" w:cs="Segoe UI"/>
+      <w:sz w:val="18"/>
+      <w:szCs w:val="18"/>
+    </w:rPr>
+  </w:style>
+  <w:style w:type="character" w:customStyle="1" w:styleId="Heading3Char">
+    <w:name w:val="Heading 3 Char"/>
+    <w:basedOn w:val="DefaultParagraphFont"/>
+    <w:link w:val="Heading3"/>
+    <w:uiPriority w:val="9"/>
+    <w:rsid w:val="00AD5DAF"/>
+    <w:rPr>
+      <w:rFonts w:asciiTheme="majorHAnsi" w:eastAsiaTheme="majorEastAsia" w:hAnsiTheme="majorHAnsi" w:cstheme="majorBidi"/>
+      <w:color w:val="1F4D78" w:themeColor="accent1" w:themeShade="7F"/>
+      <w:sz w:val="24"/>
+      <w:szCs w:val="24"/>
+    </w:rPr>
+  </w:style>
+  <w:style w:type="paragraph" w:styleId="Caption">
+    <w:name w:val="caption"/>
+    <w:basedOn w:val="Normal"/>
+    <w:next w:val="Normal"/>
+    <w:uiPriority w:val="35"/>
+    <w:unhideWhenUsed/>
+    <w:qFormat/>
+    <w:rsid w:val="00F02BF3"/>
+    <w:pPr>
+      <w:spacing w:after="200" w:line="240" w:lineRule="auto"/>
+    </w:pPr>
+    <w:rPr>
+      <w:i/>
+      <w:iCs/>
+      <w:color w:val="44546A" w:themeColor="text2"/>
       <w:sz w:val="18"/>
       <w:szCs w:val="18"/>
     </w:rPr>
@@ -1085,7 +1340,7 @@
 </file>
 
 <file path=customXml/itemProps1.xml><?xml version="1.0" encoding="utf-8"?>
-<ds:datastoreItem xmlns:ds="http://schemas.openxmlformats.org/officeDocument/2006/customXml" ds:itemID="{97564B7B-35A7-436D-BD57-EAA8EBF744E6}">
+<ds:datastoreItem xmlns:ds="http://schemas.openxmlformats.org/officeDocument/2006/customXml" ds:itemID="{7B23CED5-B47B-48EE-9036-CA800A062123}">
   <ds:schemaRefs>
     <ds:schemaRef ds:uri="http://schemas.openxmlformats.org/officeDocument/2006/bibliography"/>
   </ds:schemaRefs>

</xml_diff>

<commit_message>
Added papers on articulated statistical spine models for visualization
</commit_message>
<xml_diff>
--- a/GenericStart.docx
+++ b/GenericStart.docx
@@ -42,12 +42,7 @@
         <w:t xml:space="preserve">are covered with sinew and many procedures are performed percutaneously, </w:t>
       </w:r>
       <w:r>
-        <w:t>respec</w:t>
-      </w:r>
-      <w:bookmarkStart w:id="0" w:name="_GoBack"/>
-      <w:bookmarkEnd w:id="0"/>
-      <w:r>
-        <w:t xml:space="preserve">tively impeding and </w:t>
+        <w:t xml:space="preserve">respectively impeding and </w:t>
       </w:r>
       <w:r>
         <w:t>precluding the possibility of direct visualization of the anatomy by the operator.</w:t>
@@ -113,14 +108,27 @@
       <w:r>
         <w:t xml:space="preserve">Figure </w:t>
       </w:r>
-      <w:fldSimple w:instr=" SEQ Figure \* ARABIC ">
-        <w:r>
-          <w:rPr>
-            <w:noProof/>
-          </w:rPr>
-          <w:t>1</w:t>
-        </w:r>
-      </w:fldSimple>
+      <w:r>
+        <w:fldChar w:fldCharType="begin"/>
+      </w:r>
+      <w:r>
+        <w:instrText xml:space="preserve"> SEQ Figure \* ARABIC </w:instrText>
+      </w:r>
+      <w:r>
+        <w:fldChar w:fldCharType="separate"/>
+      </w:r>
+      <w:r>
+        <w:rPr>
+          <w:noProof/>
+        </w:rPr>
+        <w:t>1</w:t>
+      </w:r>
+      <w:r>
+        <w:rPr>
+          <w:noProof/>
+        </w:rPr>
+        <w:fldChar w:fldCharType="end"/>
+      </w:r>
       <w:r>
         <w:t>: Posterior and right side views of a second and third lumbar vertebrae</w:t>
       </w:r>
@@ -130,7 +138,13 @@
         <w:jc w:val="both"/>
       </w:pPr>
       <w:r>
-        <w:t xml:space="preserve">The spine is susceptible to a number of diseases which can impair greater functionality through the importance of the spine. </w:t>
+        <w:t xml:space="preserve">The spine is susceptible to a number of </w:t>
+      </w:r>
+      <w:r>
+        <w:t xml:space="preserve">costly and potentially debilitating </w:t>
+      </w:r>
+      <w:r>
+        <w:t xml:space="preserve">diseases which can impair greater functionality through the importance of the spine. </w:t>
       </w:r>
     </w:p>
     <w:p>
@@ -165,7 +179,13 @@
         <w:t xml:space="preserve">When </w:t>
       </w:r>
       <w:r>
-        <w:t>back pain is not resolved with oral medication</w:t>
+        <w:t xml:space="preserve">back pain is not </w:t>
+      </w:r>
+      <w:r>
+        <w:t xml:space="preserve">responsive to </w:t>
+      </w:r>
+      <w:r>
+        <w:t>oral medication</w:t>
       </w:r>
       <w:r>
         <w:t xml:space="preserve">, the next step is often a diagnostic injection of anesthetic into the facet joint of the painful area. The small diameter of the </w:t>
@@ -212,44 +232,91 @@
     </w:p>
     <w:p>
       <w:pPr>
+        <w:pStyle w:val="Heading2"/>
+      </w:pPr>
+      <w:r>
+        <w:t>Ongoing US research</w:t>
+      </w:r>
+    </w:p>
+    <w:p>
+      <w:r>
+        <w:t>The simplest method for ultrasound injection guidance involves holding the probe so that the image plane contains the path of the needle [Hurdle2016].</w:t>
+      </w:r>
+    </w:p>
+    <w:p>
+      <w:pPr>
+        <w:pStyle w:val="Heading3"/>
+      </w:pPr>
+      <w:r>
+        <w:t>Inter-modality registration</w:t>
+      </w:r>
+    </w:p>
+    <w:p>
+      <w:r>
+        <w:t xml:space="preserve">More sophisticated methods involve the registration of prior CT or MRI scans to intraoperative, spatially tracked ultrasound. Inter-modality image registration-based visualization produces models suitable for </w:t>
+      </w:r>
+      <w:commentRangeStart w:id="0"/>
+      <w:r>
+        <w:t xml:space="preserve">assessment </w:t>
+      </w:r>
+      <w:commentRangeEnd w:id="0"/>
+      <w:r>
+        <w:rPr>
+          <w:rStyle w:val="CommentReference"/>
+        </w:rPr>
+        <w:commentReference w:id="0"/>
+      </w:r>
+      <w:r>
+        <w:t>and injection guidance, however many patients will not have had prior CTs and performing CTs for this purpose reintroduces the problem of harmful radiation. MRI is not an ideal solution either due to its limited availability and high cost.</w:t>
+      </w:r>
+    </w:p>
+    <w:p>
+      <w:pPr>
+        <w:pStyle w:val="Heading3"/>
+      </w:pPr>
+      <w:r>
+        <w:t>Atlas registration</w:t>
+      </w:r>
+    </w:p>
+    <w:p>
+      <w:pPr>
         <w:jc w:val="both"/>
       </w:pPr>
       <w:r>
-        <w:t xml:space="preserve">The simplest method for ultrasound </w:t>
-      </w:r>
-      <w:r>
-        <w:t xml:space="preserve">injection </w:t>
-      </w:r>
-      <w:r>
-        <w:t xml:space="preserve">guidance involves holding the probe so that the </w:t>
-      </w:r>
-      <w:r>
-        <w:t>i</w:t>
-      </w:r>
-      <w:r>
-        <w:t xml:space="preserve">mage </w:t>
-      </w:r>
-      <w:r>
-        <w:t xml:space="preserve">plane </w:t>
-      </w:r>
-      <w:r>
-        <w:t>contains the path of the needle</w:t>
-      </w:r>
-      <w:r>
-        <w:t xml:space="preserve"> [Hurdle2016]</w:t>
-      </w:r>
-      <w:r>
-        <w:t>.</w:t>
-      </w:r>
-      <w:r>
-        <w:t xml:space="preserve"> More sophisticated methods involve the registration of prior CT or MRI scans to intraoperative, spatially tracked ultrasound.</w:t>
-      </w:r>
-      <w:r>
-        <w:t xml:space="preserve"> Inter-modality image registration-based visualization produces models suitable for </w:t>
+        <w:t>For the purpose of registration-based visualization, a deformable statistical atlas model can be used instead of a CT or MRI segmentation.</w:t>
+      </w:r>
+      <w:r>
+        <w:t xml:space="preserve"> The atlas model is essentially an average or expected spine shape. It is generated by performing principal component analysis (PCA) on numerous training sample spine shapes, often CT segmentations. The PCA instantiates the model as two, sometimes three, sets of vectors, usually representing the principal modes of variation in shape, pose, and sometimes </w:t>
+      </w:r>
+    </w:p>
+    <w:p>
+      <w:pPr>
+        <w:jc w:val="both"/>
+      </w:pPr>
+      <w:r>
+        <w:t xml:space="preserve">Methods have also been proposed which require only ultrasound as an imaging modality, wherein a statistical atlas models of vertebrae are registered to patient ultrasound. Atlas registration methods have shown some promise both </w:t>
+      </w:r>
+      <w:r>
+        <w:rPr>
+          <w:i/>
+        </w:rPr>
+        <w:t>in vitro</w:t>
+      </w:r>
+      <w:r>
+        <w:t xml:space="preserve"> and </w:t>
+      </w:r>
+      <w:r>
+        <w:rPr>
+          <w:i/>
+        </w:rPr>
+        <w:t>in vivo</w:t>
+      </w:r>
+      <w:r>
+        <w:t xml:space="preserve">, but to our knowledge, </w:t>
       </w:r>
       <w:commentRangeStart w:id="1"/>
       <w:r>
-        <w:t xml:space="preserve">assessment </w:t>
+        <w:t xml:space="preserve">have not been validated against abnormal anatomy. </w:t>
       </w:r>
       <w:commentRangeEnd w:id="1"/>
       <w:r>
@@ -259,93 +326,74 @@
         <w:commentReference w:id="1"/>
       </w:r>
       <w:r>
-        <w:t xml:space="preserve">and </w:t>
-      </w:r>
-      <w:r>
-        <w:t>injection guidance, however many patients will not have had prior CTs and performing CTs for this purpose reintroduces the problem of harmful radiation. MRI is not an ideal solution either due to its limited availability and high cost.</w:t>
-      </w:r>
-      <w:r>
-        <w:t xml:space="preserve"> Methods have also been proposed which require only ultrasound as an imaging modality, wherein a statistical atlas models of vertebrae are registered to patient ultrasound.</w:t>
-      </w:r>
-      <w:r>
-        <w:t xml:space="preserve"> Atlas registration methods have shown some promise both </w:t>
-      </w:r>
-      <w:r>
-        <w:rPr>
-          <w:i/>
-        </w:rPr>
-        <w:t>in vitro</w:t>
-      </w:r>
-      <w:r>
-        <w:t xml:space="preserve"> and </w:t>
-      </w:r>
-      <w:r>
-        <w:rPr>
-          <w:i/>
-        </w:rPr>
-        <w:t>in vivo</w:t>
-      </w:r>
-      <w:r>
-        <w:t>, but to our knowledge,</w:t>
+        <w:t>Abnormal spinal anatomy, such as scoliosis, may prove challenging for statistical atlas generation. Modes of variation which are relatively common in scoliotic patients, such as vertebral wedging, increases both the complexity of the model in the number of parameters required to represent the shape, and the number and distribution of samples required to learn the modes of variability. Statistical atlas models improve with the number of samples presented to them. [Shape + pose both affected]</w:t>
+      </w:r>
+    </w:p>
+    <w:p>
+      <w:pPr>
+        <w:pStyle w:val="Heading3"/>
+        <w:jc w:val="both"/>
+      </w:pPr>
+      <w:r>
+        <w:t>Biomechanical model augmented registration</w:t>
+      </w:r>
+    </w:p>
+    <w:p>
+      <w:pPr>
+        <w:jc w:val="both"/>
+      </w:pPr>
+      <w:r>
+        <w:t>Simply maximizing the similarity between the patient’s ultrasound and the atlas vertebrae</w:t>
       </w:r>
       <w:r>
         <w:t xml:space="preserve"> </w:t>
       </w:r>
-      <w:commentRangeStart w:id="2"/>
-      <w:r>
-        <w:t>have not been validated against abnormal anatomy.</w:t>
-      </w:r>
-      <w:r>
-        <w:t xml:space="preserve"> </w:t>
-      </w:r>
-      <w:commentRangeEnd w:id="2"/>
-      <w:r>
-        <w:rPr>
-          <w:rStyle w:val="CommentReference"/>
-        </w:rPr>
-        <w:commentReference w:id="2"/>
-      </w:r>
-      <w:r>
-        <w:t>Abnormal spinal anatomy, such as s</w:t>
-      </w:r>
-      <w:r>
-        <w:t>coliosis, may prove challenging</w:t>
-      </w:r>
-      <w:r>
-        <w:t xml:space="preserve"> for statistical atlas generation. [Shape + pose both affected]</w:t>
+      <w:r>
+        <w:t xml:space="preserve">or prior CT </w:t>
+      </w:r>
+      <w:r>
+        <w:t xml:space="preserve">will not always produce realistic patient models. Since registration </w:t>
+      </w:r>
+      <w:r>
+        <w:t>methods often treat</w:t>
+      </w:r>
+      <w:r>
+        <w:t xml:space="preserve"> vertebrae as separate bodies, </w:t>
+      </w:r>
+      <w:r>
+        <w:t xml:space="preserve">similarity optimization </w:t>
+      </w:r>
+      <w:r>
+        <w:t xml:space="preserve">by itself can return unrealistic (and incorrect) representations of patient anatomy, such as intersecting vertebrae or adjacent vertebrae at </w:t>
+      </w:r>
+      <w:r>
+        <w:t xml:space="preserve">impossible </w:t>
+      </w:r>
+      <w:r>
+        <w:t xml:space="preserve">angles. </w:t>
+      </w:r>
+      <w:r>
+        <w:t xml:space="preserve">To address this difficulty, registration </w:t>
+      </w:r>
+      <w:r>
+        <w:t xml:space="preserve">may be </w:t>
+      </w:r>
+      <w:r>
+        <w:t>implemented with a biomechanical model of the spine to ensure realistic orientation of the vertebrae. By treating adjacent vertebrae of the atlas as connected with springs with their equilibria at the unregistered shape, an energy term can be calculated for any transformation of the spine, penalizing large deformations between adjacent vertebrae. The registration method then seeks to minimize this energy while maximizing the</w:t>
+      </w:r>
+      <w:bookmarkStart w:id="2" w:name="_GoBack"/>
+      <w:bookmarkEnd w:id="2"/>
+      <w:r>
+        <w:t xml:space="preserve"> similarity.</w:t>
       </w:r>
     </w:p>
     <w:p>
       <w:pPr>
         <w:pStyle w:val="Heading2"/>
-      </w:pPr>
-      <w:r>
-        <w:t>Ongoing US research</w:t>
-      </w:r>
-    </w:p>
-    <w:p>
-      <w:pPr>
-        <w:pStyle w:val="Heading3"/>
-      </w:pPr>
-      <w:r>
-        <w:t>Inter-modality registration</w:t>
-      </w:r>
-    </w:p>
-    <w:p/>
-    <w:p>
-      <w:pPr>
-        <w:pStyle w:val="Heading3"/>
-      </w:pPr>
-      <w:r>
-        <w:t>Atlas registration</w:t>
-      </w:r>
-    </w:p>
-    <w:p/>
-    <w:p>
-      <w:pPr>
-        <w:pStyle w:val="Heading2"/>
-      </w:pPr>
-      <w:r>
+        <w:jc w:val="both"/>
+      </w:pPr>
+      <w:r>
+        <w:lastRenderedPageBreak/>
         <w:t>Proposed contribution</w:t>
       </w:r>
     </w:p>
@@ -361,7 +409,7 @@
 
 <file path=word/comments.xml><?xml version="1.0" encoding="utf-8"?>
 <w:comments xmlns:wpc="http://schemas.microsoft.com/office/word/2010/wordprocessingCanvas" xmlns:cx="http://schemas.microsoft.com/office/drawing/2014/chartex" xmlns:mc="http://schemas.openxmlformats.org/markup-compatibility/2006" xmlns:o="urn:schemas-microsoft-com:office:office" xmlns:r="http://schemas.openxmlformats.org/officeDocument/2006/relationships" xmlns:m="http://schemas.openxmlformats.org/officeDocument/2006/math" xmlns:v="urn:schemas-microsoft-com:vml" xmlns:wp14="http://schemas.microsoft.com/office/word/2010/wordprocessingDrawing" xmlns:wp="http://schemas.openxmlformats.org/drawingml/2006/wordprocessingDrawing" xmlns:w10="urn:schemas-microsoft-com:office:word" xmlns:w="http://schemas.openxmlformats.org/wordprocessingml/2006/main" xmlns:w14="http://schemas.microsoft.com/office/word/2010/wordml" xmlns:w15="http://schemas.microsoft.com/office/word/2012/wordml" xmlns:w16se="http://schemas.microsoft.com/office/word/2015/wordml/symex" xmlns:wpg="http://schemas.microsoft.com/office/word/2010/wordprocessingGroup" xmlns:wpi="http://schemas.microsoft.com/office/word/2010/wordprocessingInk" xmlns:wne="http://schemas.microsoft.com/office/word/2006/wordml" xmlns:wps="http://schemas.microsoft.com/office/word/2010/wordprocessingShape" mc:Ignorable="w14 w15 w16se wp14">
-  <w:comment w:id="1" w:author="Ben Church" w:date="2017-11-27T12:41:00Z" w:initials="BC">
+  <w:comment w:id="0" w:author="Ben Church" w:date="2017-11-27T12:41:00Z" w:initials="BC">
     <w:p>
       <w:pPr>
         <w:pStyle w:val="CommentText"/>
@@ -377,7 +425,7 @@
       </w:r>
     </w:p>
   </w:comment>
-  <w:comment w:id="2" w:author="Ben Church" w:date="2017-11-30T09:46:00Z" w:initials="BC">
+  <w:comment w:id="1" w:author="Ben Church" w:date="2017-11-30T09:46:00Z" w:initials="BC">
     <w:p>
       <w:pPr>
         <w:pStyle w:val="CommentText"/>
@@ -416,8 +464,8 @@
 
 <file path=word/commentsExtended.xml><?xml version="1.0" encoding="utf-8"?>
 <w15:commentsEx xmlns:wpc="http://schemas.microsoft.com/office/word/2010/wordprocessingCanvas" xmlns:cx="http://schemas.microsoft.com/office/drawing/2014/chartex" xmlns:mc="http://schemas.openxmlformats.org/markup-compatibility/2006" xmlns:o="urn:schemas-microsoft-com:office:office" xmlns:r="http://schemas.openxmlformats.org/officeDocument/2006/relationships" xmlns:m="http://schemas.openxmlformats.org/officeDocument/2006/math" xmlns:v="urn:schemas-microsoft-com:vml" xmlns:wp14="http://schemas.microsoft.com/office/word/2010/wordprocessingDrawing" xmlns:wp="http://schemas.openxmlformats.org/drawingml/2006/wordprocessingDrawing" xmlns:w10="urn:schemas-microsoft-com:office:word" xmlns:w="http://schemas.openxmlformats.org/wordprocessingml/2006/main" xmlns:w14="http://schemas.microsoft.com/office/word/2010/wordml" xmlns:w15="http://schemas.microsoft.com/office/word/2012/wordml" xmlns:w16se="http://schemas.microsoft.com/office/word/2015/wordml/symex" xmlns:wpg="http://schemas.microsoft.com/office/word/2010/wordprocessingGroup" xmlns:wpi="http://schemas.microsoft.com/office/word/2010/wordprocessingInk" xmlns:wne="http://schemas.microsoft.com/office/word/2006/wordml" xmlns:wps="http://schemas.microsoft.com/office/word/2010/wordprocessingShape" mc:Ignorable="w14 w15 w16se wp14">
-  <w15:commentEx w15:paraId="47A48A82" w15:done="0"/>
-  <w15:commentEx w15:paraId="64E017D7" w15:done="0"/>
+  <w15:commentEx w15:paraId="3006DC86" w15:done="0"/>
+  <w15:commentEx w15:paraId="4B6CA5CF" w15:done="0"/>
 </w15:commentsEx>
 </file>
 
@@ -1340,7 +1388,7 @@
 </file>
 
 <file path=customXml/itemProps1.xml><?xml version="1.0" encoding="utf-8"?>
-<ds:datastoreItem xmlns:ds="http://schemas.openxmlformats.org/officeDocument/2006/customXml" ds:itemID="{7B23CED5-B47B-48EE-9036-CA800A062123}">
+<ds:datastoreItem xmlns:ds="http://schemas.openxmlformats.org/officeDocument/2006/customXml" ds:itemID="{14533662-D4C8-42A6-964D-6EE3B3B28A70}">
   <ds:schemaRefs>
     <ds:schemaRef ds:uri="http://schemas.openxmlformats.org/officeDocument/2006/bibliography"/>
   </ds:schemaRefs>

</xml_diff>